<commit_message>
commit moved business requirements to top of page
</commit_message>
<xml_diff>
--- a/BroadClothSolution/Information Package.docx
+++ b/BroadClothSolution/Information Package.docx
@@ -1,10 +1,120 @@
 
 <file path=word/document.xml><?xml version="1.0" encoding="utf-8"?>
-<w:document xmlns:wpc="http://schemas.microsoft.com/office/word/2010/wordprocessingCanvas" xmlns:cx="http://schemas.microsoft.com/office/drawing/2014/chartex" xmlns:cx1="http://schemas.microsoft.com/office/drawing/2015/9/8/chartex" xmlns:cx2="http://schemas.microsoft.com/office/drawing/2015/10/21/chartex" xmlns:cx3="http://schemas.microsoft.com/office/drawing/2016/5/9/chartex" xmlns:cx4="http://schemas.microsoft.com/office/drawing/2016/5/10/chartex" xmlns:cx5="http://schemas.microsoft.com/office/drawing/2016/5/11/chartex" xmlns:cx6="http://schemas.microsoft.com/office/drawing/2016/5/12/chartex" xmlns:cx7="http://schemas.microsoft.com/office/drawing/2016/5/13/chartex" xmlns:cx8="http://schemas.microsoft.com/office/drawing/2016/5/14/chartex" xmlns:mc="http://schemas.openxmlformats.org/markup-compatibility/2006" xmlns:aink="http://schemas.microsoft.com/office/drawing/2016/ink" xmlns:am3d="http://schemas.microsoft.com/office/drawing/2017/model3d" xmlns:o="urn:schemas-microsoft-com:office:office" xmlns:r="http://schemas.openxmlformats.org/officeDocument/2006/relationships" xmlns:m="http://schemas.openxmlformats.org/officeDocument/2006/math" xmlns:v="urn:schemas-microsoft-com:vml" xmlns:wp14="http://schemas.microsoft.com/office/word/2010/wordprocessingDrawing" xmlns:wp="http://schemas.openxmlformats.org/drawingml/2006/wordprocessingDrawing" xmlns:w10="urn:schemas-microsoft-com:office:word" xmlns:w="http://schemas.openxmlformats.org/wordprocessingml/2006/main" xmlns:w14="http://schemas.microsoft.com/office/word/2010/wordml" xmlns:w15="http://schemas.microsoft.com/office/word/2012/wordml" xmlns:w16se="http://schemas.microsoft.com/office/word/2015/wordml/symex" xmlns:wpg="http://schemas.microsoft.com/office/word/2010/wordprocessingGroup" xmlns:wpi="http://schemas.microsoft.com/office/word/2010/wordprocessingInk" xmlns:wne="http://schemas.microsoft.com/office/word/2006/wordml" xmlns:wps="http://schemas.microsoft.com/office/word/2010/wordprocessingShape" mc:Ignorable="w14 w15 w16se wp14">
+<w:document xmlns:wpc="http://schemas.microsoft.com/office/word/2010/wordprocessingCanvas" xmlns:cx="http://schemas.microsoft.com/office/drawing/2014/chartex" xmlns:cx1="http://schemas.microsoft.com/office/drawing/2015/9/8/chartex" xmlns:cx2="http://schemas.microsoft.com/office/drawing/2015/10/21/chartex" xmlns:cx3="http://schemas.microsoft.com/office/drawing/2016/5/9/chartex" xmlns:cx4="http://schemas.microsoft.com/office/drawing/2016/5/10/chartex" xmlns:cx5="http://schemas.microsoft.com/office/drawing/2016/5/11/chartex" xmlns:cx6="http://schemas.microsoft.com/office/drawing/2016/5/12/chartex" xmlns:cx7="http://schemas.microsoft.com/office/drawing/2016/5/13/chartex" xmlns:cx8="http://schemas.microsoft.com/office/drawing/2016/5/14/chartex" xmlns:mc="http://schemas.openxmlformats.org/markup-compatibility/2006" xmlns:aink="http://schemas.microsoft.com/office/drawing/2016/ink" xmlns:am3d="http://schemas.microsoft.com/office/drawing/2017/model3d" xmlns:o="urn:schemas-microsoft-com:office:office" xmlns:r="http://schemas.openxmlformats.org/officeDocument/2006/relationships" xmlns:m="http://schemas.openxmlformats.org/officeDocument/2006/math" xmlns:v="urn:schemas-microsoft-com:vml" xmlns:wp14="http://schemas.microsoft.com/office/word/2010/wordprocessingDrawing" xmlns:wp="http://schemas.openxmlformats.org/drawingml/2006/wordprocessingDrawing" xmlns:w10="urn:schemas-microsoft-com:office:word" xmlns:w="http://schemas.openxmlformats.org/wordprocessingml/2006/main" xmlns:w14="http://schemas.microsoft.com/office/word/2010/wordml" xmlns:w15="http://schemas.microsoft.com/office/word/2012/wordml" xmlns:w16cid="http://schemas.microsoft.com/office/word/2016/wordml/cid" xmlns:w16se="http://schemas.microsoft.com/office/word/2015/wordml/symex" xmlns:wpg="http://schemas.microsoft.com/office/word/2010/wordprocessingGroup" xmlns:wpi="http://schemas.microsoft.com/office/word/2010/wordprocessingInk" xmlns:wne="http://schemas.microsoft.com/office/word/2006/wordml" xmlns:wps="http://schemas.microsoft.com/office/word/2010/wordprocessingShape" mc:Ignorable="w14 w15 w16se w16cid wp14">
   <w:body>
+    <w:p>
+      <w:pPr>
+        <w:pStyle w:val="Heading1"/>
+        <w:jc w:val="center"/>
+      </w:pPr>
+      <w:r>
+        <w:t>Broadcloth Data Warehouse Information package</w:t>
+      </w:r>
+      <w:bookmarkStart w:id="0" w:name="_GoBack"/>
+      <w:bookmarkEnd w:id="0"/>
+    </w:p>
+    <w:p>
+      <w:pPr>
+        <w:pStyle w:val="Heading1"/>
+      </w:pPr>
+    </w:p>
+    <w:p>
+      <w:pPr>
+        <w:pStyle w:val="Heading1"/>
+      </w:pPr>
+      <w:r>
+        <w:t>Business Requirements</w:t>
+      </w:r>
+    </w:p>
+    <w:p>
+      <w:pPr>
+        <w:pStyle w:val="ListParagraph"/>
+        <w:numPr>
+          <w:ilvl w:val="0"/>
+          <w:numId w:val="1"/>
+        </w:numPr>
+      </w:pPr>
+      <w:r>
+        <w:t>Where does Broadcloth send most of its merchandise, and from where does it earn the most money?</w:t>
+      </w:r>
+    </w:p>
+    <w:p>
+      <w:pPr>
+        <w:pStyle w:val="ListParagraph"/>
+        <w:numPr>
+          <w:ilvl w:val="0"/>
+          <w:numId w:val="1"/>
+        </w:numPr>
+      </w:pPr>
+      <w:r>
+        <w:t xml:space="preserve">What is the distribution of labor across Broadcloth’s factories? </w:t>
+      </w:r>
+    </w:p>
+    <w:p>
+      <w:pPr>
+        <w:pStyle w:val="ListParagraph"/>
+        <w:numPr>
+          <w:ilvl w:val="0"/>
+          <w:numId w:val="1"/>
+        </w:numPr>
+      </w:pPr>
+      <w:r>
+        <w:t xml:space="preserve">Is there a reasonable level productivity across factories? </w:t>
+      </w:r>
+    </w:p>
+    <w:p>
+      <w:pPr>
+        <w:pStyle w:val="ListParagraph"/>
+        <w:numPr>
+          <w:ilvl w:val="0"/>
+          <w:numId w:val="1"/>
+        </w:numPr>
+      </w:pPr>
+      <w:r>
+        <w:t>What is the quality of conditions for workers on each production batch?</w:t>
+      </w:r>
+    </w:p>
+    <w:p>
+      <w:pPr>
+        <w:pStyle w:val="ListParagraph"/>
+        <w:numPr>
+          <w:ilvl w:val="0"/>
+          <w:numId w:val="1"/>
+        </w:numPr>
+      </w:pPr>
+      <w:r>
+        <w:t>Is a consistent level of quality being reach across the various factories?</w:t>
+      </w:r>
+    </w:p>
+    <w:p>
+      <w:pPr>
+        <w:pStyle w:val="ListParagraph"/>
+        <w:numPr>
+          <w:ilvl w:val="0"/>
+          <w:numId w:val="1"/>
+        </w:numPr>
+      </w:pPr>
+      <w:r>
+        <w:t>What is the portrait of our customers? From where do they come from, what currencies do they mind? Are they satisfied with our products?</w:t>
+      </w:r>
+    </w:p>
+    <w:p>
+      <w:pPr>
+        <w:pStyle w:val="ListParagraph"/>
+        <w:numPr>
+          <w:ilvl w:val="0"/>
+          <w:numId w:val="1"/>
+        </w:numPr>
+      </w:pPr>
+      <w:r>
+        <w:t>What is our most popular item? Which item brings in the most revenue?</w:t>
+      </w:r>
+    </w:p>
+    <w:p/>
+    <w:p/>
     <w:tbl>
       <w:tblPr>
-        <w:tblW w:w="12360" w:type="dxa"/>
+        <w:tblW w:w="12590" w:type="dxa"/>
         <w:tblLook w:val="04A0" w:firstRow="1" w:lastRow="0" w:firstColumn="1" w:lastColumn="0" w:noHBand="0" w:noVBand="1"/>
       </w:tblPr>
       <w:tblGrid>
@@ -52,24 +162,13 @@
                 <w:sz w:val="24"/>
                 <w:szCs w:val="24"/>
               </w:rPr>
-              <w:t xml:space="preserve">Information Subject: </w:t>
-            </w:r>
-            <w:proofErr w:type="spellStart"/>
-            <w:r>
-              <w:rPr>
-                <w:rFonts w:ascii="Calibri" w:eastAsia="Times New Roman" w:hAnsi="Calibri" w:cs="Calibri"/>
-                <w:color w:val="000000"/>
-                <w:sz w:val="24"/>
-                <w:szCs w:val="24"/>
-              </w:rPr>
-              <w:t>ProductionBatch</w:t>
-            </w:r>
-            <w:proofErr w:type="spellEnd"/>
-          </w:p>
-        </w:tc>
-        <w:tc>
-          <w:tcPr>
-            <w:tcW w:w="1960" w:type="dxa"/>
+              <w:t>Information Subject: ProductionBatch</w:t>
+            </w:r>
+          </w:p>
+        </w:tc>
+        <w:tc>
+          <w:tcPr>
+            <w:tcW w:w="2041" w:type="dxa"/>
             <w:tcBorders>
               <w:top w:val="single" w:sz="8" w:space="0" w:color="auto"/>
               <w:left w:val="single" w:sz="4" w:space="0" w:color="8EA9DB"/>
@@ -104,7 +203,7 @@
         </w:tc>
         <w:tc>
           <w:tcPr>
-            <w:tcW w:w="1520" w:type="dxa"/>
+            <w:tcW w:w="1552" w:type="dxa"/>
             <w:tcBorders>
               <w:top w:val="single" w:sz="8" w:space="0" w:color="auto"/>
               <w:left w:val="single" w:sz="4" w:space="0" w:color="FFFFFF"/>
@@ -139,7 +238,7 @@
         </w:tc>
         <w:tc>
           <w:tcPr>
-            <w:tcW w:w="2100" w:type="dxa"/>
+            <w:tcW w:w="2173" w:type="dxa"/>
             <w:tcBorders>
               <w:top w:val="single" w:sz="8" w:space="0" w:color="auto"/>
               <w:left w:val="single" w:sz="4" w:space="0" w:color="8EA9DB"/>
@@ -174,7 +273,7 @@
         </w:tc>
         <w:tc>
           <w:tcPr>
-            <w:tcW w:w="1920" w:type="dxa"/>
+            <w:tcW w:w="1964" w:type="dxa"/>
             <w:tcBorders>
               <w:top w:val="single" w:sz="8" w:space="0" w:color="auto"/>
               <w:left w:val="single" w:sz="4" w:space="0" w:color="FFFFFF"/>
@@ -319,7 +418,7 @@
         </w:tc>
         <w:tc>
           <w:tcPr>
-            <w:tcW w:w="1960" w:type="dxa"/>
+            <w:tcW w:w="2041" w:type="dxa"/>
             <w:tcBorders>
               <w:top w:val="single" w:sz="4" w:space="0" w:color="8EA9DB"/>
               <w:left w:val="single" w:sz="4" w:space="0" w:color="8EA9DB"/>
@@ -354,7 +453,7 @@
         </w:tc>
         <w:tc>
           <w:tcPr>
-            <w:tcW w:w="1520" w:type="dxa"/>
+            <w:tcW w:w="1552" w:type="dxa"/>
             <w:tcBorders>
               <w:top w:val="single" w:sz="4" w:space="0" w:color="8EA9DB"/>
               <w:left w:val="single" w:sz="4" w:space="0" w:color="FFFFFF"/>
@@ -389,7 +488,7 @@
         </w:tc>
         <w:tc>
           <w:tcPr>
-            <w:tcW w:w="2100" w:type="dxa"/>
+            <w:tcW w:w="2173" w:type="dxa"/>
             <w:tcBorders>
               <w:top w:val="single" w:sz="4" w:space="0" w:color="8EA9DB"/>
               <w:left w:val="single" w:sz="4" w:space="0" w:color="8EA9DB"/>
@@ -424,7 +523,7 @@
         </w:tc>
         <w:tc>
           <w:tcPr>
-            <w:tcW w:w="1920" w:type="dxa"/>
+            <w:tcW w:w="1964" w:type="dxa"/>
             <w:tcBorders>
               <w:top w:val="single" w:sz="4" w:space="0" w:color="8EA9DB"/>
               <w:left w:val="single" w:sz="4" w:space="0" w:color="8EA9DB"/>
@@ -569,7 +668,7 @@
         </w:tc>
         <w:tc>
           <w:tcPr>
-            <w:tcW w:w="1960" w:type="dxa"/>
+            <w:tcW w:w="2041" w:type="dxa"/>
             <w:tcBorders>
               <w:top w:val="single" w:sz="4" w:space="0" w:color="FFFFFF"/>
               <w:left w:val="single" w:sz="4" w:space="0" w:color="FFFFFF"/>
@@ -604,7 +703,7 @@
         </w:tc>
         <w:tc>
           <w:tcPr>
-            <w:tcW w:w="1520" w:type="dxa"/>
+            <w:tcW w:w="1552" w:type="dxa"/>
             <w:tcBorders>
               <w:top w:val="single" w:sz="4" w:space="0" w:color="FFFFFF"/>
               <w:left w:val="single" w:sz="4" w:space="0" w:color="FFFFFF"/>
@@ -639,7 +738,7 @@
         </w:tc>
         <w:tc>
           <w:tcPr>
-            <w:tcW w:w="2100" w:type="dxa"/>
+            <w:tcW w:w="2173" w:type="dxa"/>
             <w:tcBorders>
               <w:top w:val="single" w:sz="4" w:space="0" w:color="FFFFFF"/>
               <w:left w:val="single" w:sz="4" w:space="0" w:color="FFFFFF"/>
@@ -674,7 +773,7 @@
         </w:tc>
         <w:tc>
           <w:tcPr>
-            <w:tcW w:w="1920" w:type="dxa"/>
+            <w:tcW w:w="1964" w:type="dxa"/>
             <w:tcBorders>
               <w:top w:val="single" w:sz="4" w:space="0" w:color="FFFFFF"/>
               <w:left w:val="single" w:sz="4" w:space="0" w:color="FFFFFF"/>
@@ -819,7 +918,7 @@
         </w:tc>
         <w:tc>
           <w:tcPr>
-            <w:tcW w:w="1960" w:type="dxa"/>
+            <w:tcW w:w="2041" w:type="dxa"/>
             <w:tcBorders>
               <w:top w:val="single" w:sz="4" w:space="0" w:color="FFFFFF"/>
               <w:left w:val="single" w:sz="4" w:space="0" w:color="FFFFFF"/>
@@ -841,7 +940,6 @@
                 <w:szCs w:val="24"/>
               </w:rPr>
             </w:pPr>
-            <w:proofErr w:type="spellStart"/>
             <w:r>
               <w:rPr>
                 <w:rFonts w:ascii="Calibri" w:eastAsia="Times New Roman" w:hAnsi="Calibri" w:cs="Calibri"/>
@@ -851,12 +949,11 @@
               </w:rPr>
               <w:t>ConditionCategory</w:t>
             </w:r>
-            <w:proofErr w:type="spellEnd"/>
-          </w:p>
-        </w:tc>
-        <w:tc>
-          <w:tcPr>
-            <w:tcW w:w="1520" w:type="dxa"/>
+          </w:p>
+        </w:tc>
+        <w:tc>
+          <w:tcPr>
+            <w:tcW w:w="1552" w:type="dxa"/>
             <w:tcBorders>
               <w:top w:val="single" w:sz="4" w:space="0" w:color="FFFFFF"/>
               <w:left w:val="single" w:sz="4" w:space="0" w:color="FFFFFF"/>
@@ -891,7 +988,7 @@
         </w:tc>
         <w:tc>
           <w:tcPr>
-            <w:tcW w:w="2100" w:type="dxa"/>
+            <w:tcW w:w="2173" w:type="dxa"/>
             <w:tcBorders>
               <w:top w:val="single" w:sz="4" w:space="0" w:color="FFFFFF"/>
               <w:left w:val="single" w:sz="4" w:space="0" w:color="FFFFFF"/>
@@ -913,7 +1010,6 @@
                 <w:szCs w:val="24"/>
               </w:rPr>
             </w:pPr>
-            <w:proofErr w:type="spellStart"/>
             <w:r>
               <w:rPr>
                 <w:rFonts w:ascii="Calibri" w:eastAsia="Times New Roman" w:hAnsi="Calibri" w:cs="Calibri"/>
@@ -923,12 +1019,11 @@
               </w:rPr>
               <w:t>DeliveryNation</w:t>
             </w:r>
-            <w:proofErr w:type="spellEnd"/>
-          </w:p>
-        </w:tc>
-        <w:tc>
-          <w:tcPr>
-            <w:tcW w:w="1920" w:type="dxa"/>
+          </w:p>
+        </w:tc>
+        <w:tc>
+          <w:tcPr>
+            <w:tcW w:w="1964" w:type="dxa"/>
             <w:tcBorders>
               <w:top w:val="single" w:sz="4" w:space="0" w:color="FFFFFF"/>
               <w:left w:val="single" w:sz="4" w:space="0" w:color="FFFFFF"/>
@@ -950,7 +1045,6 @@
                 <w:szCs w:val="24"/>
               </w:rPr>
             </w:pPr>
-            <w:proofErr w:type="spellStart"/>
             <w:r>
               <w:rPr>
                 <w:rFonts w:ascii="Calibri" w:eastAsia="Times New Roman" w:hAnsi="Calibri" w:cs="Calibri"/>
@@ -960,7 +1054,6 @@
               </w:rPr>
               <w:t>ModelDescription</w:t>
             </w:r>
-            <w:proofErr w:type="spellEnd"/>
           </w:p>
         </w:tc>
       </w:tr>
@@ -1075,7 +1168,7 @@
         </w:tc>
         <w:tc>
           <w:tcPr>
-            <w:tcW w:w="1960" w:type="dxa"/>
+            <w:tcW w:w="2041" w:type="dxa"/>
             <w:tcBorders>
               <w:top w:val="single" w:sz="4" w:space="0" w:color="FFFFFF"/>
               <w:left w:val="single" w:sz="4" w:space="0" w:color="FFFFFF"/>
@@ -1097,7 +1190,6 @@
                 <w:szCs w:val="24"/>
               </w:rPr>
             </w:pPr>
-            <w:proofErr w:type="spellStart"/>
             <w:r>
               <w:rPr>
                 <w:rFonts w:ascii="Calibri" w:eastAsia="Times New Roman" w:hAnsi="Calibri" w:cs="Calibri"/>
@@ -1107,12 +1199,11 @@
               </w:rPr>
               <w:t>OverallRating</w:t>
             </w:r>
-            <w:proofErr w:type="spellEnd"/>
-          </w:p>
-        </w:tc>
-        <w:tc>
-          <w:tcPr>
-            <w:tcW w:w="1520" w:type="dxa"/>
+          </w:p>
+        </w:tc>
+        <w:tc>
+          <w:tcPr>
+            <w:tcW w:w="1552" w:type="dxa"/>
             <w:tcBorders>
               <w:top w:val="single" w:sz="4" w:space="0" w:color="FFFFFF"/>
               <w:left w:val="single" w:sz="4" w:space="0" w:color="FFFFFF"/>
@@ -1147,7 +1238,7 @@
         </w:tc>
         <w:tc>
           <w:tcPr>
-            <w:tcW w:w="2100" w:type="dxa"/>
+            <w:tcW w:w="2173" w:type="dxa"/>
             <w:tcBorders>
               <w:top w:val="single" w:sz="4" w:space="0" w:color="FFFFFF"/>
               <w:left w:val="single" w:sz="4" w:space="0" w:color="FFFFFF"/>
@@ -1169,7 +1260,6 @@
                 <w:szCs w:val="24"/>
               </w:rPr>
             </w:pPr>
-            <w:proofErr w:type="spellStart"/>
             <w:r>
               <w:rPr>
                 <w:rFonts w:ascii="Calibri" w:eastAsia="Times New Roman" w:hAnsi="Calibri" w:cs="Calibri"/>
@@ -1179,12 +1269,11 @@
               </w:rPr>
               <w:t>PriceAdjustment</w:t>
             </w:r>
-            <w:proofErr w:type="spellEnd"/>
-          </w:p>
-        </w:tc>
-        <w:tc>
-          <w:tcPr>
-            <w:tcW w:w="1920" w:type="dxa"/>
+          </w:p>
+        </w:tc>
+        <w:tc>
+          <w:tcPr>
+            <w:tcW w:w="1964" w:type="dxa"/>
             <w:tcBorders>
               <w:top w:val="single" w:sz="4" w:space="0" w:color="FFFFFF"/>
               <w:left w:val="single" w:sz="4" w:space="0" w:color="FFFFFF"/>
@@ -1206,7 +1295,6 @@
                 <w:szCs w:val="24"/>
               </w:rPr>
             </w:pPr>
-            <w:proofErr w:type="spellStart"/>
             <w:r>
               <w:rPr>
                 <w:rFonts w:ascii="Calibri" w:eastAsia="Times New Roman" w:hAnsi="Calibri" w:cs="Calibri"/>
@@ -1216,7 +1304,6 @@
               </w:rPr>
               <w:t>ListPrice</w:t>
             </w:r>
-            <w:proofErr w:type="spellEnd"/>
           </w:p>
         </w:tc>
       </w:tr>
@@ -1331,7 +1418,7 @@
         </w:tc>
         <w:tc>
           <w:tcPr>
-            <w:tcW w:w="1960" w:type="dxa"/>
+            <w:tcW w:w="2041" w:type="dxa"/>
             <w:tcBorders>
               <w:top w:val="single" w:sz="4" w:space="0" w:color="FFFFFF"/>
               <w:left w:val="single" w:sz="4" w:space="0" w:color="FFFFFF"/>
@@ -1366,7 +1453,7 @@
         </w:tc>
         <w:tc>
           <w:tcPr>
-            <w:tcW w:w="1520" w:type="dxa"/>
+            <w:tcW w:w="1552" w:type="dxa"/>
             <w:tcBorders>
               <w:top w:val="single" w:sz="4" w:space="0" w:color="FFFFFF"/>
               <w:left w:val="single" w:sz="4" w:space="0" w:color="FFFFFF"/>
@@ -1388,31 +1475,20 @@
                 <w:szCs w:val="24"/>
               </w:rPr>
             </w:pPr>
-            <w:proofErr w:type="spellStart"/>
-            <w:r>
-              <w:rPr>
-                <w:rFonts w:ascii="Calibri" w:eastAsia="Times New Roman" w:hAnsi="Calibri" w:cs="Calibri"/>
-                <w:color w:val="000000"/>
-                <w:sz w:val="24"/>
-                <w:szCs w:val="24"/>
-              </w:rPr>
-              <w:t>BaseCurrency</w:t>
-            </w:r>
-            <w:proofErr w:type="spellEnd"/>
-            <w:r>
-              <w:rPr>
-                <w:rFonts w:ascii="Calibri" w:eastAsia="Times New Roman" w:hAnsi="Calibri" w:cs="Calibri"/>
-                <w:color w:val="000000"/>
-                <w:sz w:val="24"/>
-                <w:szCs w:val="24"/>
-              </w:rPr>
-              <w:t xml:space="preserve"> </w:t>
-            </w:r>
-          </w:p>
-        </w:tc>
-        <w:tc>
-          <w:tcPr>
-            <w:tcW w:w="2100" w:type="dxa"/>
+            <w:r>
+              <w:rPr>
+                <w:rFonts w:ascii="Calibri" w:eastAsia="Times New Roman" w:hAnsi="Calibri" w:cs="Calibri"/>
+                <w:color w:val="000000"/>
+                <w:sz w:val="24"/>
+                <w:szCs w:val="24"/>
+              </w:rPr>
+              <w:t xml:space="preserve">BaseCurrency </w:t>
+            </w:r>
+          </w:p>
+        </w:tc>
+        <w:tc>
+          <w:tcPr>
+            <w:tcW w:w="2173" w:type="dxa"/>
             <w:tcBorders>
               <w:top w:val="single" w:sz="4" w:space="0" w:color="FFFFFF"/>
               <w:left w:val="single" w:sz="4" w:space="0" w:color="FFFFFF"/>
@@ -1434,7 +1510,6 @@
                 <w:szCs w:val="24"/>
               </w:rPr>
             </w:pPr>
-            <w:proofErr w:type="spellStart"/>
             <w:r>
               <w:rPr>
                 <w:rFonts w:ascii="Calibri" w:eastAsia="Times New Roman" w:hAnsi="Calibri" w:cs="Calibri"/>
@@ -1444,12 +1519,11 @@
               </w:rPr>
               <w:t>OrderCurrency</w:t>
             </w:r>
-            <w:proofErr w:type="spellEnd"/>
-          </w:p>
-        </w:tc>
-        <w:tc>
-          <w:tcPr>
-            <w:tcW w:w="1920" w:type="dxa"/>
+          </w:p>
+        </w:tc>
+        <w:tc>
+          <w:tcPr>
+            <w:tcW w:w="1964" w:type="dxa"/>
             <w:tcBorders>
               <w:top w:val="single" w:sz="4" w:space="0" w:color="FFFFFF"/>
               <w:left w:val="single" w:sz="4" w:space="0" w:color="FFFFFF"/>
@@ -1581,7 +1655,6 @@
                 <w:szCs w:val="24"/>
               </w:rPr>
             </w:pPr>
-            <w:proofErr w:type="spellStart"/>
             <w:r>
               <w:rPr>
                 <w:rFonts w:ascii="Calibri" w:eastAsia="Times New Roman" w:hAnsi="Calibri" w:cs="Calibri"/>
@@ -1591,12 +1664,11 @@
               </w:rPr>
               <w:t>MaxWorkers</w:t>
             </w:r>
-            <w:proofErr w:type="spellEnd"/>
-          </w:p>
-        </w:tc>
-        <w:tc>
-          <w:tcPr>
-            <w:tcW w:w="1960" w:type="dxa"/>
+          </w:p>
+        </w:tc>
+        <w:tc>
+          <w:tcPr>
+            <w:tcW w:w="2041" w:type="dxa"/>
             <w:tcBorders>
               <w:top w:val="single" w:sz="4" w:space="0" w:color="FFFFFF"/>
               <w:left w:val="single" w:sz="4" w:space="0" w:color="FFFFFF"/>
@@ -1618,7 +1690,6 @@
                 <w:szCs w:val="24"/>
               </w:rPr>
             </w:pPr>
-            <w:proofErr w:type="spellStart"/>
             <w:r>
               <w:rPr>
                 <w:rFonts w:ascii="Calibri" w:eastAsia="Times New Roman" w:hAnsi="Calibri" w:cs="Calibri"/>
@@ -1628,12 +1699,11 @@
               </w:rPr>
               <w:t>WorkerHealth</w:t>
             </w:r>
-            <w:proofErr w:type="spellEnd"/>
-          </w:p>
-        </w:tc>
-        <w:tc>
-          <w:tcPr>
-            <w:tcW w:w="1520" w:type="dxa"/>
+          </w:p>
+        </w:tc>
+        <w:tc>
+          <w:tcPr>
+            <w:tcW w:w="1552" w:type="dxa"/>
             <w:tcBorders>
               <w:top w:val="single" w:sz="4" w:space="0" w:color="FFFFFF"/>
               <w:left w:val="single" w:sz="4" w:space="0" w:color="FFFFFF"/>
@@ -1659,7 +1729,7 @@
         </w:tc>
         <w:tc>
           <w:tcPr>
-            <w:tcW w:w="2100" w:type="dxa"/>
+            <w:tcW w:w="2173" w:type="dxa"/>
             <w:tcBorders>
               <w:top w:val="single" w:sz="4" w:space="0" w:color="FFFFFF"/>
               <w:left w:val="single" w:sz="4" w:space="0" w:color="FFFFFF"/>
@@ -1681,7 +1751,6 @@
                 <w:szCs w:val="24"/>
               </w:rPr>
             </w:pPr>
-            <w:proofErr w:type="spellStart"/>
             <w:r>
               <w:rPr>
                 <w:rFonts w:ascii="Calibri" w:eastAsia="Times New Roman" w:hAnsi="Calibri" w:cs="Calibri"/>
@@ -1691,12 +1760,11 @@
               </w:rPr>
               <w:t>OrderExchangeDate</w:t>
             </w:r>
-            <w:proofErr w:type="spellEnd"/>
-          </w:p>
-        </w:tc>
-        <w:tc>
-          <w:tcPr>
-            <w:tcW w:w="1920" w:type="dxa"/>
+          </w:p>
+        </w:tc>
+        <w:tc>
+          <w:tcPr>
+            <w:tcW w:w="1964" w:type="dxa"/>
             <w:tcBorders>
               <w:top w:val="single" w:sz="4" w:space="0" w:color="FFFFFF"/>
               <w:left w:val="single" w:sz="4" w:space="0" w:color="FFFFFF"/>
@@ -1718,7 +1786,6 @@
                 <w:szCs w:val="24"/>
               </w:rPr>
             </w:pPr>
-            <w:proofErr w:type="spellStart"/>
             <w:r>
               <w:rPr>
                 <w:rFonts w:ascii="Calibri" w:eastAsia="Times New Roman" w:hAnsi="Calibri" w:cs="Calibri"/>
@@ -1728,7 +1795,6 @@
               </w:rPr>
               <w:t>ItemSize</w:t>
             </w:r>
-            <w:proofErr w:type="spellEnd"/>
           </w:p>
         </w:tc>
       </w:tr>
@@ -1834,7 +1900,7 @@
         </w:tc>
         <w:tc>
           <w:tcPr>
-            <w:tcW w:w="1960" w:type="dxa"/>
+            <w:tcW w:w="2041" w:type="dxa"/>
             <w:tcBorders>
               <w:top w:val="single" w:sz="4" w:space="0" w:color="FFFFFF"/>
               <w:left w:val="single" w:sz="4" w:space="0" w:color="FFFFFF"/>
@@ -1869,7 +1935,7 @@
         </w:tc>
         <w:tc>
           <w:tcPr>
-            <w:tcW w:w="1520" w:type="dxa"/>
+            <w:tcW w:w="1552" w:type="dxa"/>
             <w:tcBorders>
               <w:top w:val="single" w:sz="4" w:space="0" w:color="FFFFFF"/>
               <w:left w:val="single" w:sz="4" w:space="0" w:color="FFFFFF"/>
@@ -1895,7 +1961,7 @@
         </w:tc>
         <w:tc>
           <w:tcPr>
-            <w:tcW w:w="2100" w:type="dxa"/>
+            <w:tcW w:w="2173" w:type="dxa"/>
             <w:tcBorders>
               <w:top w:val="single" w:sz="4" w:space="0" w:color="FFFFFF"/>
               <w:left w:val="single" w:sz="4" w:space="0" w:color="FFFFFF"/>
@@ -1920,7 +1986,7 @@
         </w:tc>
         <w:tc>
           <w:tcPr>
-            <w:tcW w:w="1920" w:type="dxa"/>
+            <w:tcW w:w="1964" w:type="dxa"/>
             <w:tcBorders>
               <w:top w:val="single" w:sz="4" w:space="0" w:color="FFFFFF"/>
               <w:left w:val="single" w:sz="4" w:space="0" w:color="FFFFFF"/>
@@ -1950,7 +2016,7 @@
         </w:trPr>
         <w:tc>
           <w:tcPr>
-            <w:tcW w:w="10440" w:type="dxa"/>
+            <w:tcW w:w="10626" w:type="dxa"/>
             <w:gridSpan w:val="6"/>
             <w:tcBorders>
               <w:top w:val="nil"/>
@@ -1980,104 +2046,13 @@
                 <w:sz w:val="24"/>
                 <w:szCs w:val="24"/>
               </w:rPr>
-              <w:t xml:space="preserve">Facts: </w:t>
-            </w:r>
-            <w:proofErr w:type="spellStart"/>
-            <w:r>
-              <w:rPr>
-                <w:rFonts w:ascii="Calibri" w:eastAsia="Times New Roman" w:hAnsi="Calibri" w:cs="Calibri"/>
-                <w:color w:val="000000"/>
-                <w:sz w:val="24"/>
-                <w:szCs w:val="24"/>
-              </w:rPr>
-              <w:t>QuantityProduced</w:t>
-            </w:r>
-            <w:proofErr w:type="spellEnd"/>
-            <w:r>
-              <w:rPr>
-                <w:rFonts w:ascii="Calibri" w:eastAsia="Times New Roman" w:hAnsi="Calibri" w:cs="Calibri"/>
-                <w:color w:val="000000"/>
-                <w:sz w:val="24"/>
-                <w:szCs w:val="24"/>
-              </w:rPr>
-              <w:t xml:space="preserve">, </w:t>
-            </w:r>
-            <w:proofErr w:type="spellStart"/>
-            <w:r>
-              <w:rPr>
-                <w:rFonts w:ascii="Calibri" w:eastAsia="Times New Roman" w:hAnsi="Calibri" w:cs="Calibri"/>
-                <w:color w:val="000000"/>
-                <w:sz w:val="24"/>
-                <w:szCs w:val="24"/>
-              </w:rPr>
-              <w:t>QualityRating</w:t>
-            </w:r>
-            <w:proofErr w:type="spellEnd"/>
-            <w:r>
-              <w:rPr>
-                <w:rFonts w:ascii="Calibri" w:eastAsia="Times New Roman" w:hAnsi="Calibri" w:cs="Calibri"/>
-                <w:color w:val="000000"/>
-                <w:sz w:val="24"/>
-                <w:szCs w:val="24"/>
-              </w:rPr>
-              <w:t xml:space="preserve">, </w:t>
-            </w:r>
-            <w:proofErr w:type="spellStart"/>
-            <w:r>
-              <w:rPr>
-                <w:rFonts w:ascii="Calibri" w:eastAsia="Times New Roman" w:hAnsi="Calibri" w:cs="Calibri"/>
-                <w:color w:val="000000"/>
-                <w:sz w:val="24"/>
-                <w:szCs w:val="24"/>
-              </w:rPr>
-              <w:t>EstEndTime</w:t>
-            </w:r>
-            <w:proofErr w:type="spellEnd"/>
-            <w:r>
-              <w:rPr>
-                <w:rFonts w:ascii="Calibri" w:eastAsia="Times New Roman" w:hAnsi="Calibri" w:cs="Calibri"/>
-                <w:color w:val="000000"/>
-                <w:sz w:val="24"/>
-                <w:szCs w:val="24"/>
-              </w:rPr>
-              <w:t xml:space="preserve">, </w:t>
-            </w:r>
-            <w:proofErr w:type="spellStart"/>
-            <w:r>
-              <w:rPr>
-                <w:rFonts w:ascii="Calibri" w:eastAsia="Times New Roman" w:hAnsi="Calibri" w:cs="Calibri"/>
-                <w:color w:val="000000"/>
-                <w:sz w:val="24"/>
-                <w:szCs w:val="24"/>
-              </w:rPr>
-              <w:t>ActualEndTime</w:t>
-            </w:r>
-            <w:proofErr w:type="spellEnd"/>
-            <w:r>
-              <w:rPr>
-                <w:rFonts w:ascii="Calibri" w:eastAsia="Times New Roman" w:hAnsi="Calibri" w:cs="Calibri"/>
-                <w:color w:val="000000"/>
-                <w:sz w:val="24"/>
-                <w:szCs w:val="24"/>
-              </w:rPr>
-              <w:t xml:space="preserve">, </w:t>
-            </w:r>
-            <w:proofErr w:type="spellStart"/>
-            <w:r>
-              <w:rPr>
-                <w:rFonts w:ascii="Calibri" w:eastAsia="Times New Roman" w:hAnsi="Calibri" w:cs="Calibri"/>
-                <w:color w:val="000000"/>
-                <w:sz w:val="24"/>
-                <w:szCs w:val="24"/>
-              </w:rPr>
-              <w:t>ProductionCost</w:t>
-            </w:r>
-            <w:proofErr w:type="spellEnd"/>
-          </w:p>
-        </w:tc>
-        <w:tc>
-          <w:tcPr>
-            <w:tcW w:w="1920" w:type="dxa"/>
+              <w:t>Facts: QuantityProduced, QualityRating, EstEndTime, ActualEndTime, ProductionCost</w:t>
+            </w:r>
+          </w:p>
+        </w:tc>
+        <w:tc>
+          <w:tcPr>
+            <w:tcW w:w="1964" w:type="dxa"/>
             <w:tcBorders>
               <w:top w:val="nil"/>
               <w:left w:val="nil"/>
@@ -2109,6 +2084,7 @@
         <w:rPr>
           <w:noProof/>
         </w:rPr>
+        <w:lastRenderedPageBreak/>
         <mc:AlternateContent>
           <mc:Choice Requires="wpg">
             <w:drawing>
@@ -2633,7 +2609,7 @@
               </wp:inline>
             </w:drawing>
           </mc:Choice>
-          <mc:Fallback xmlns:mv="urn:schemas-microsoft-com:mac:vml" xmlns:mo="http://schemas.microsoft.com/office/mac/office/2008/main">
+          <mc:Fallback xmlns:mo="http://schemas.microsoft.com/office/mac/office/2008/main" xmlns:mv="urn:schemas-microsoft-com:mac:vml">
             <w:pict>
               <v:group w14:anchorId="5AC4C29C" id="Group 19" o:spid="_x0000_s1026" style="width:317.2pt;height:222.1pt;mso-position-horizontal-relative:char;mso-position-vertical-relative:line" coordsize="4028304,2820872" o:gfxdata="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">
                 <v:group id="Group 8" o:spid="_x0000_s1027" style="position:absolute;left:533106;top:324807;width:2570205;height:2139484" coordsize="2570205,2139484" o:gfxdata="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">
@@ -2762,116 +2738,6 @@
         </mc:AlternateContent>
       </w:r>
     </w:p>
-    <w:p>
-      <w:pPr>
-        <w:pStyle w:val="Heading1"/>
-      </w:pPr>
-      <w:r>
-        <w:t>Business Requirements</w:t>
-      </w:r>
-    </w:p>
-    <w:p>
-      <w:pPr>
-        <w:pStyle w:val="ListParagraph"/>
-        <w:numPr>
-          <w:ilvl w:val="0"/>
-          <w:numId w:val="1"/>
-        </w:numPr>
-      </w:pPr>
-      <w:r>
-        <w:t>Where does Broadcloth send most of its merchandise,</w:t>
-      </w:r>
-      <w:r>
-        <w:t xml:space="preserve"> and</w:t>
-      </w:r>
-      <w:r>
-        <w:t xml:space="preserve"> from wh</w:t>
-      </w:r>
-      <w:r>
-        <w:t>ere does it earn the most money?</w:t>
-      </w:r>
-    </w:p>
-    <w:p>
-      <w:pPr>
-        <w:pStyle w:val="ListParagraph"/>
-        <w:numPr>
-          <w:ilvl w:val="0"/>
-          <w:numId w:val="1"/>
-        </w:numPr>
-      </w:pPr>
-      <w:r>
-        <w:t xml:space="preserve">What is the distribution of labor across Broadcloth’s factories? </w:t>
-      </w:r>
-    </w:p>
-    <w:p>
-      <w:pPr>
-        <w:pStyle w:val="ListParagraph"/>
-        <w:numPr>
-          <w:ilvl w:val="0"/>
-          <w:numId w:val="1"/>
-        </w:numPr>
-      </w:pPr>
-      <w:r>
-        <w:lastRenderedPageBreak/>
-        <w:t xml:space="preserve">Is there a reasonable level productivity across factories? </w:t>
-      </w:r>
-    </w:p>
-    <w:p>
-      <w:pPr>
-        <w:pStyle w:val="ListParagraph"/>
-        <w:numPr>
-          <w:ilvl w:val="0"/>
-          <w:numId w:val="1"/>
-        </w:numPr>
-      </w:pPr>
-      <w:r>
-        <w:t xml:space="preserve">What is the </w:t>
-      </w:r>
-      <w:r>
-        <w:t>quality of conditions for workers on each production batch?</w:t>
-      </w:r>
-    </w:p>
-    <w:p>
-      <w:pPr>
-        <w:pStyle w:val="ListParagraph"/>
-        <w:numPr>
-          <w:ilvl w:val="0"/>
-          <w:numId w:val="1"/>
-        </w:numPr>
-      </w:pPr>
-      <w:r>
-        <w:t>Is a consistent level of quality being reach across the various factories?</w:t>
-      </w:r>
-    </w:p>
-    <w:p>
-      <w:pPr>
-        <w:pStyle w:val="ListParagraph"/>
-        <w:numPr>
-          <w:ilvl w:val="0"/>
-          <w:numId w:val="1"/>
-        </w:numPr>
-      </w:pPr>
-      <w:r>
-        <w:t>What is the portrait of our customers? From where do they come from, what currencies do they mind? Are they satisfied with our products?</w:t>
-      </w:r>
-    </w:p>
-    <w:p>
-      <w:pPr>
-        <w:pStyle w:val="ListParagraph"/>
-        <w:numPr>
-          <w:ilvl w:val="0"/>
-          <w:numId w:val="1"/>
-        </w:numPr>
-      </w:pPr>
-      <w:r>
-        <w:t>What is our most</w:t>
-      </w:r>
-      <w:bookmarkStart w:id="0" w:name="_GoBack"/>
-      <w:bookmarkEnd w:id="0"/>
-      <w:r>
-        <w:t xml:space="preserve"> popular item? Which item brings in the most revenue?</w:t>
-      </w:r>
-    </w:p>
     <w:sectPr>
       <w:pgSz w:w="15840" w:h="12240" w:orient="landscape"/>
       <w:pgMar w:top="1440" w:right="1440" w:bottom="1440" w:left="1440" w:header="720" w:footer="720" w:gutter="0"/>
@@ -2883,7 +2749,7 @@
 </file>
 
 <file path=word/numbering.xml><?xml version="1.0" encoding="utf-8"?>
-<w:numbering xmlns:wpc="http://schemas.microsoft.com/office/word/2010/wordprocessingCanvas" xmlns:cx="http://schemas.microsoft.com/office/drawing/2014/chartex" xmlns:cx1="http://schemas.microsoft.com/office/drawing/2015/9/8/chartex" xmlns:cx2="http://schemas.microsoft.com/office/drawing/2015/10/21/chartex" xmlns:cx3="http://schemas.microsoft.com/office/drawing/2016/5/9/chartex" xmlns:cx4="http://schemas.microsoft.com/office/drawing/2016/5/10/chartex" xmlns:cx5="http://schemas.microsoft.com/office/drawing/2016/5/11/chartex" xmlns:cx6="http://schemas.microsoft.com/office/drawing/2016/5/12/chartex" xmlns:cx7="http://schemas.microsoft.com/office/drawing/2016/5/13/chartex" xmlns:cx8="http://schemas.microsoft.com/office/drawing/2016/5/14/chartex" xmlns:mc="http://schemas.openxmlformats.org/markup-compatibility/2006" xmlns:aink="http://schemas.microsoft.com/office/drawing/2016/ink" xmlns:am3d="http://schemas.microsoft.com/office/drawing/2017/model3d" xmlns:o="urn:schemas-microsoft-com:office:office" xmlns:r="http://schemas.openxmlformats.org/officeDocument/2006/relationships" xmlns:m="http://schemas.openxmlformats.org/officeDocument/2006/math" xmlns:v="urn:schemas-microsoft-com:vml" xmlns:wp14="http://schemas.microsoft.com/office/word/2010/wordprocessingDrawing" xmlns:wp="http://schemas.openxmlformats.org/drawingml/2006/wordprocessingDrawing" xmlns:w10="urn:schemas-microsoft-com:office:word" xmlns:w="http://schemas.openxmlformats.org/wordprocessingml/2006/main" xmlns:w14="http://schemas.microsoft.com/office/word/2010/wordml" xmlns:w15="http://schemas.microsoft.com/office/word/2012/wordml" xmlns:w16se="http://schemas.microsoft.com/office/word/2015/wordml/symex" xmlns:wpg="http://schemas.microsoft.com/office/word/2010/wordprocessingGroup" xmlns:wpi="http://schemas.microsoft.com/office/word/2010/wordprocessingInk" xmlns:wne="http://schemas.microsoft.com/office/word/2006/wordml" xmlns:wps="http://schemas.microsoft.com/office/word/2010/wordprocessingShape" mc:Ignorable="w14 w15 w16se wp14">
+<w:numbering xmlns:wpc="http://schemas.microsoft.com/office/word/2010/wordprocessingCanvas" xmlns:cx="http://schemas.microsoft.com/office/drawing/2014/chartex" xmlns:cx1="http://schemas.microsoft.com/office/drawing/2015/9/8/chartex" xmlns:cx2="http://schemas.microsoft.com/office/drawing/2015/10/21/chartex" xmlns:cx3="http://schemas.microsoft.com/office/drawing/2016/5/9/chartex" xmlns:cx4="http://schemas.microsoft.com/office/drawing/2016/5/10/chartex" xmlns:cx5="http://schemas.microsoft.com/office/drawing/2016/5/11/chartex" xmlns:cx6="http://schemas.microsoft.com/office/drawing/2016/5/12/chartex" xmlns:cx7="http://schemas.microsoft.com/office/drawing/2016/5/13/chartex" xmlns:cx8="http://schemas.microsoft.com/office/drawing/2016/5/14/chartex" xmlns:mc="http://schemas.openxmlformats.org/markup-compatibility/2006" xmlns:aink="http://schemas.microsoft.com/office/drawing/2016/ink" xmlns:am3d="http://schemas.microsoft.com/office/drawing/2017/model3d" xmlns:o="urn:schemas-microsoft-com:office:office" xmlns:r="http://schemas.openxmlformats.org/officeDocument/2006/relationships" xmlns:m="http://schemas.openxmlformats.org/officeDocument/2006/math" xmlns:v="urn:schemas-microsoft-com:vml" xmlns:wp14="http://schemas.microsoft.com/office/word/2010/wordprocessingDrawing" xmlns:wp="http://schemas.openxmlformats.org/drawingml/2006/wordprocessingDrawing" xmlns:w10="urn:schemas-microsoft-com:office:word" xmlns:w="http://schemas.openxmlformats.org/wordprocessingml/2006/main" xmlns:w14="http://schemas.microsoft.com/office/word/2010/wordml" xmlns:w15="http://schemas.microsoft.com/office/word/2012/wordml" xmlns:w16cid="http://schemas.microsoft.com/office/word/2016/wordml/cid" xmlns:w16se="http://schemas.microsoft.com/office/word/2015/wordml/symex" xmlns:wpg="http://schemas.microsoft.com/office/word/2010/wordprocessingGroup" xmlns:wpi="http://schemas.microsoft.com/office/word/2010/wordprocessingInk" xmlns:wne="http://schemas.microsoft.com/office/word/2006/wordml" xmlns:wps="http://schemas.microsoft.com/office/word/2010/wordprocessingShape" mc:Ignorable="w14 w15 w16se w16cid wp14">
   <w:abstractNum w:abstractNumId="0" w15:restartNumberingAfterBreak="0">
     <w:nsid w:val="43C36251"/>
     <w:multiLevelType w:val="hybridMultilevel"/>
@@ -2977,7 +2843,7 @@
 </file>
 
 <file path=word/styles.xml><?xml version="1.0" encoding="utf-8"?>
-<w:styles xmlns:mc="http://schemas.openxmlformats.org/markup-compatibility/2006" xmlns:r="http://schemas.openxmlformats.org/officeDocument/2006/relationships" xmlns:w="http://schemas.openxmlformats.org/wordprocessingml/2006/main" xmlns:w14="http://schemas.microsoft.com/office/word/2010/wordml" xmlns:w15="http://schemas.microsoft.com/office/word/2012/wordml" xmlns:w16se="http://schemas.microsoft.com/office/word/2015/wordml/symex" mc:Ignorable="w14 w15 w16se">
+<w:styles xmlns:mc="http://schemas.openxmlformats.org/markup-compatibility/2006" xmlns:r="http://schemas.openxmlformats.org/officeDocument/2006/relationships" xmlns:w="http://schemas.openxmlformats.org/wordprocessingml/2006/main" xmlns:w14="http://schemas.microsoft.com/office/word/2010/wordml" xmlns:w15="http://schemas.microsoft.com/office/word/2012/wordml" xmlns:w16cid="http://schemas.microsoft.com/office/word/2016/wordml/cid" xmlns:w16se="http://schemas.microsoft.com/office/word/2015/wordml/symex" mc:Ignorable="w14 w15 w16se w16cid">
   <w:docDefaults>
     <w:rPrDefault>
       <w:rPr>
@@ -3747,7 +3613,7 @@
 </file>
 
 <file path=customXml/itemProps1.xml><?xml version="1.0" encoding="utf-8"?>
-<ds:datastoreItem xmlns:ds="http://schemas.openxmlformats.org/officeDocument/2006/customXml" ds:itemID="{3484908A-8759-4833-A11D-B38A06C5CA37}">
+<ds:datastoreItem xmlns:ds="http://schemas.openxmlformats.org/officeDocument/2006/customXml" ds:itemID="{EDA28C93-F2F9-4B2C-9E4D-343CF4CF64CB}">
   <ds:schemaRefs>
     <ds:schemaRef ds:uri="http://schemas.openxmlformats.org/officeDocument/2006/bibliography"/>
   </ds:schemaRefs>

</xml_diff>

<commit_message>
push amy's note(in information package)
</commit_message>
<xml_diff>
--- a/BroadClothSolution/Information Package.docx
+++ b/BroadClothSolution/Information Package.docx
@@ -10,8 +10,6 @@
       <w:r>
         <w:t>Broadcloth Data Warehouse Information package</w:t>
       </w:r>
-      <w:bookmarkStart w:id="0" w:name="_GoBack"/>
-      <w:bookmarkEnd w:id="0"/>
     </w:p>
     <w:p>
       <w:pPr>
@@ -162,7 +160,25 @@
                 <w:sz w:val="24"/>
                 <w:szCs w:val="24"/>
               </w:rPr>
-              <w:t>Information Subject: ProductionBatch</w:t>
+              <w:t>Information Subject: Production</w:t>
+            </w:r>
+            <w:r>
+              <w:rPr>
+                <w:rFonts w:ascii="Calibri" w:eastAsia="Times New Roman" w:hAnsi="Calibri" w:cs="Calibri"/>
+                <w:color w:val="000000"/>
+                <w:sz w:val="24"/>
+                <w:szCs w:val="24"/>
+              </w:rPr>
+              <w:t xml:space="preserve"> </w:t>
+            </w:r>
+            <w:r>
+              <w:rPr>
+                <w:rFonts w:ascii="Calibri" w:eastAsia="Times New Roman" w:hAnsi="Calibri" w:cs="Calibri"/>
+                <w:color w:val="000000"/>
+                <w:sz w:val="24"/>
+                <w:szCs w:val="24"/>
+              </w:rPr>
+              <w:t>Batch</w:t>
             </w:r>
           </w:p>
         </w:tc>
@@ -199,6 +215,8 @@
               </w:rPr>
               <w:t> </w:t>
             </w:r>
+            <w:bookmarkStart w:id="0" w:name="_GoBack"/>
+            <w:bookmarkEnd w:id="0"/>
           </w:p>
         </w:tc>
         <w:tc>
@@ -940,6 +958,7 @@
                 <w:szCs w:val="24"/>
               </w:rPr>
             </w:pPr>
+            <w:proofErr w:type="spellStart"/>
             <w:r>
               <w:rPr>
                 <w:rFonts w:ascii="Calibri" w:eastAsia="Times New Roman" w:hAnsi="Calibri" w:cs="Calibri"/>
@@ -949,6 +968,7 @@
               </w:rPr>
               <w:t>ConditionCategory</w:t>
             </w:r>
+            <w:proofErr w:type="spellEnd"/>
           </w:p>
         </w:tc>
         <w:tc>
@@ -1010,6 +1030,7 @@
                 <w:szCs w:val="24"/>
               </w:rPr>
             </w:pPr>
+            <w:proofErr w:type="spellStart"/>
             <w:r>
               <w:rPr>
                 <w:rFonts w:ascii="Calibri" w:eastAsia="Times New Roman" w:hAnsi="Calibri" w:cs="Calibri"/>
@@ -1019,6 +1040,7 @@
               </w:rPr>
               <w:t>DeliveryNation</w:t>
             </w:r>
+            <w:proofErr w:type="spellEnd"/>
           </w:p>
         </w:tc>
         <w:tc>
@@ -1045,6 +1067,7 @@
                 <w:szCs w:val="24"/>
               </w:rPr>
             </w:pPr>
+            <w:proofErr w:type="spellStart"/>
             <w:r>
               <w:rPr>
                 <w:rFonts w:ascii="Calibri" w:eastAsia="Times New Roman" w:hAnsi="Calibri" w:cs="Calibri"/>
@@ -1054,6 +1077,7 @@
               </w:rPr>
               <w:t>ModelDescription</w:t>
             </w:r>
+            <w:proofErr w:type="spellEnd"/>
           </w:p>
         </w:tc>
       </w:tr>
@@ -1190,6 +1214,7 @@
                 <w:szCs w:val="24"/>
               </w:rPr>
             </w:pPr>
+            <w:proofErr w:type="spellStart"/>
             <w:r>
               <w:rPr>
                 <w:rFonts w:ascii="Calibri" w:eastAsia="Times New Roman" w:hAnsi="Calibri" w:cs="Calibri"/>
@@ -1199,6 +1224,7 @@
               </w:rPr>
               <w:t>OverallRating</w:t>
             </w:r>
+            <w:proofErr w:type="spellEnd"/>
           </w:p>
         </w:tc>
         <w:tc>
@@ -1260,6 +1286,7 @@
                 <w:szCs w:val="24"/>
               </w:rPr>
             </w:pPr>
+            <w:proofErr w:type="spellStart"/>
             <w:r>
               <w:rPr>
                 <w:rFonts w:ascii="Calibri" w:eastAsia="Times New Roman" w:hAnsi="Calibri" w:cs="Calibri"/>
@@ -1269,6 +1296,7 @@
               </w:rPr>
               <w:t>PriceAdjustment</w:t>
             </w:r>
+            <w:proofErr w:type="spellEnd"/>
           </w:p>
         </w:tc>
         <w:tc>
@@ -1295,6 +1323,7 @@
                 <w:szCs w:val="24"/>
               </w:rPr>
             </w:pPr>
+            <w:proofErr w:type="spellStart"/>
             <w:r>
               <w:rPr>
                 <w:rFonts w:ascii="Calibri" w:eastAsia="Times New Roman" w:hAnsi="Calibri" w:cs="Calibri"/>
@@ -1304,6 +1333,7 @@
               </w:rPr>
               <w:t>ListPrice</w:t>
             </w:r>
+            <w:proofErr w:type="spellEnd"/>
           </w:p>
         </w:tc>
       </w:tr>
@@ -1475,14 +1505,25 @@
                 <w:szCs w:val="24"/>
               </w:rPr>
             </w:pPr>
-            <w:r>
-              <w:rPr>
-                <w:rFonts w:ascii="Calibri" w:eastAsia="Times New Roman" w:hAnsi="Calibri" w:cs="Calibri"/>
-                <w:color w:val="000000"/>
-                <w:sz w:val="24"/>
-                <w:szCs w:val="24"/>
-              </w:rPr>
-              <w:t xml:space="preserve">BaseCurrency </w:t>
+            <w:proofErr w:type="spellStart"/>
+            <w:r>
+              <w:rPr>
+                <w:rFonts w:ascii="Calibri" w:eastAsia="Times New Roman" w:hAnsi="Calibri" w:cs="Calibri"/>
+                <w:color w:val="000000"/>
+                <w:sz w:val="24"/>
+                <w:szCs w:val="24"/>
+              </w:rPr>
+              <w:t>BaseCurrency</w:t>
+            </w:r>
+            <w:proofErr w:type="spellEnd"/>
+            <w:r>
+              <w:rPr>
+                <w:rFonts w:ascii="Calibri" w:eastAsia="Times New Roman" w:hAnsi="Calibri" w:cs="Calibri"/>
+                <w:color w:val="000000"/>
+                <w:sz w:val="24"/>
+                <w:szCs w:val="24"/>
+              </w:rPr>
+              <w:t xml:space="preserve"> </w:t>
             </w:r>
           </w:p>
         </w:tc>
@@ -1510,6 +1551,7 @@
                 <w:szCs w:val="24"/>
               </w:rPr>
             </w:pPr>
+            <w:proofErr w:type="spellStart"/>
             <w:r>
               <w:rPr>
                 <w:rFonts w:ascii="Calibri" w:eastAsia="Times New Roman" w:hAnsi="Calibri" w:cs="Calibri"/>
@@ -1519,6 +1561,7 @@
               </w:rPr>
               <w:t>OrderCurrency</w:t>
             </w:r>
+            <w:proofErr w:type="spellEnd"/>
           </w:p>
         </w:tc>
         <w:tc>
@@ -1655,6 +1698,7 @@
                 <w:szCs w:val="24"/>
               </w:rPr>
             </w:pPr>
+            <w:proofErr w:type="spellStart"/>
             <w:r>
               <w:rPr>
                 <w:rFonts w:ascii="Calibri" w:eastAsia="Times New Roman" w:hAnsi="Calibri" w:cs="Calibri"/>
@@ -1664,6 +1708,7 @@
               </w:rPr>
               <w:t>MaxWorkers</w:t>
             </w:r>
+            <w:proofErr w:type="spellEnd"/>
           </w:p>
         </w:tc>
         <w:tc>
@@ -1690,6 +1735,7 @@
                 <w:szCs w:val="24"/>
               </w:rPr>
             </w:pPr>
+            <w:proofErr w:type="spellStart"/>
             <w:r>
               <w:rPr>
                 <w:rFonts w:ascii="Calibri" w:eastAsia="Times New Roman" w:hAnsi="Calibri" w:cs="Calibri"/>
@@ -1699,6 +1745,7 @@
               </w:rPr>
               <w:t>WorkerHealth</w:t>
             </w:r>
+            <w:proofErr w:type="spellEnd"/>
           </w:p>
         </w:tc>
         <w:tc>
@@ -1751,6 +1798,7 @@
                 <w:szCs w:val="24"/>
               </w:rPr>
             </w:pPr>
+            <w:proofErr w:type="spellStart"/>
             <w:r>
               <w:rPr>
                 <w:rFonts w:ascii="Calibri" w:eastAsia="Times New Roman" w:hAnsi="Calibri" w:cs="Calibri"/>
@@ -1760,6 +1808,7 @@
               </w:rPr>
               <w:t>OrderExchangeDate</w:t>
             </w:r>
+            <w:proofErr w:type="spellEnd"/>
           </w:p>
         </w:tc>
         <w:tc>
@@ -1786,6 +1835,7 @@
                 <w:szCs w:val="24"/>
               </w:rPr>
             </w:pPr>
+            <w:proofErr w:type="spellStart"/>
             <w:r>
               <w:rPr>
                 <w:rFonts w:ascii="Calibri" w:eastAsia="Times New Roman" w:hAnsi="Calibri" w:cs="Calibri"/>
@@ -1795,6 +1845,7 @@
               </w:rPr>
               <w:t>ItemSize</w:t>
             </w:r>
+            <w:proofErr w:type="spellEnd"/>
           </w:p>
         </w:tc>
       </w:tr>
@@ -2046,8 +2097,99 @@
                 <w:sz w:val="24"/>
                 <w:szCs w:val="24"/>
               </w:rPr>
-              <w:t>Facts: QuantityProduced, QualityRating, EstEndTime, ActualEndTime, ProductionCost</w:t>
-            </w:r>
+              <w:t xml:space="preserve">Facts: </w:t>
+            </w:r>
+            <w:proofErr w:type="spellStart"/>
+            <w:r>
+              <w:rPr>
+                <w:rFonts w:ascii="Calibri" w:eastAsia="Times New Roman" w:hAnsi="Calibri" w:cs="Calibri"/>
+                <w:color w:val="000000"/>
+                <w:sz w:val="24"/>
+                <w:szCs w:val="24"/>
+              </w:rPr>
+              <w:t>QuantityProduced</w:t>
+            </w:r>
+            <w:proofErr w:type="spellEnd"/>
+            <w:r>
+              <w:rPr>
+                <w:rFonts w:ascii="Calibri" w:eastAsia="Times New Roman" w:hAnsi="Calibri" w:cs="Calibri"/>
+                <w:color w:val="000000"/>
+                <w:sz w:val="24"/>
+                <w:szCs w:val="24"/>
+              </w:rPr>
+              <w:t xml:space="preserve">, </w:t>
+            </w:r>
+            <w:proofErr w:type="spellStart"/>
+            <w:r>
+              <w:rPr>
+                <w:rFonts w:ascii="Calibri" w:eastAsia="Times New Roman" w:hAnsi="Calibri" w:cs="Calibri"/>
+                <w:color w:val="000000"/>
+                <w:sz w:val="24"/>
+                <w:szCs w:val="24"/>
+              </w:rPr>
+              <w:t>QualityRating</w:t>
+            </w:r>
+            <w:proofErr w:type="spellEnd"/>
+            <w:r>
+              <w:rPr>
+                <w:rFonts w:ascii="Calibri" w:eastAsia="Times New Roman" w:hAnsi="Calibri" w:cs="Calibri"/>
+                <w:color w:val="000000"/>
+                <w:sz w:val="24"/>
+                <w:szCs w:val="24"/>
+              </w:rPr>
+              <w:t xml:space="preserve">, </w:t>
+            </w:r>
+            <w:proofErr w:type="spellStart"/>
+            <w:r>
+              <w:rPr>
+                <w:rFonts w:ascii="Calibri" w:eastAsia="Times New Roman" w:hAnsi="Calibri" w:cs="Calibri"/>
+                <w:color w:val="000000"/>
+                <w:sz w:val="24"/>
+                <w:szCs w:val="24"/>
+              </w:rPr>
+              <w:t>EstEndTime</w:t>
+            </w:r>
+            <w:proofErr w:type="spellEnd"/>
+            <w:r>
+              <w:rPr>
+                <w:rFonts w:ascii="Calibri" w:eastAsia="Times New Roman" w:hAnsi="Calibri" w:cs="Calibri"/>
+                <w:color w:val="000000"/>
+                <w:sz w:val="24"/>
+                <w:szCs w:val="24"/>
+              </w:rPr>
+              <w:t xml:space="preserve">, </w:t>
+            </w:r>
+            <w:proofErr w:type="spellStart"/>
+            <w:r>
+              <w:rPr>
+                <w:rFonts w:ascii="Calibri" w:eastAsia="Times New Roman" w:hAnsi="Calibri" w:cs="Calibri"/>
+                <w:color w:val="000000"/>
+                <w:sz w:val="24"/>
+                <w:szCs w:val="24"/>
+              </w:rPr>
+              <w:t>ActualEndTime</w:t>
+            </w:r>
+            <w:proofErr w:type="spellEnd"/>
+            <w:r>
+              <w:rPr>
+                <w:rFonts w:ascii="Calibri" w:eastAsia="Times New Roman" w:hAnsi="Calibri" w:cs="Calibri"/>
+                <w:color w:val="000000"/>
+                <w:sz w:val="24"/>
+                <w:szCs w:val="24"/>
+              </w:rPr>
+              <w:t xml:space="preserve">, </w:t>
+            </w:r>
+            <w:proofErr w:type="spellStart"/>
+            <w:r>
+              <w:rPr>
+                <w:rFonts w:ascii="Calibri" w:eastAsia="Times New Roman" w:hAnsi="Calibri" w:cs="Calibri"/>
+                <w:color w:val="000000"/>
+                <w:sz w:val="24"/>
+                <w:szCs w:val="24"/>
+              </w:rPr>
+              <w:t>ProductionCost</w:t>
+            </w:r>
+            <w:proofErr w:type="spellEnd"/>
           </w:p>
         </w:tc>
         <w:tc>
@@ -2079,12 +2221,18 @@
       </w:tr>
     </w:tbl>
     <w:p/>
+    <w:p/>
+    <w:p>
+      <w:r>
+        <w:lastRenderedPageBreak/>
+        <w:t>Q:’s check for begin time</w:t>
+      </w:r>
+    </w:p>
     <w:p>
       <w:r>
         <w:rPr>
           <w:noProof/>
         </w:rPr>
-        <w:lastRenderedPageBreak/>
         <mc:AlternateContent>
           <mc:Choice Requires="wpg">
             <w:drawing>
@@ -2609,42 +2757,42 @@
               </wp:inline>
             </w:drawing>
           </mc:Choice>
-          <mc:Fallback xmlns:mo="http://schemas.microsoft.com/office/mac/office/2008/main" xmlns:mv="urn:schemas-microsoft-com:mac:vml">
+          <mc:Fallback>
             <w:pict>
-              <v:group w14:anchorId="5AC4C29C" id="Group 19" o:spid="_x0000_s1026" style="width:317.2pt;height:222.1pt;mso-position-horizontal-relative:char;mso-position-vertical-relative:line" coordsize="4028304,2820872" o:gfxdata="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">
-                <v:group id="Group 8" o:spid="_x0000_s1027" style="position:absolute;left:533106;top:324807;width:2570205;height:2139484" coordsize="2570205,2139484" o:gfxdata="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">
-                  <v:shapetype id="_x0000_t32" coordsize="21600,21600" o:spt="32" o:oned="t" path="m0,0l21600,21600e" filled="f">
+              <v:group w14:anchorId="5AC4C29C" id="Group 19" o:spid="_x0000_s1026" style="width:317.2pt;height:222.1pt;mso-position-horizontal-relative:char;mso-position-vertical-relative:line" coordsize="40283,28208" o:gfxdata="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">
+                <v:group id="Group 8" o:spid="_x0000_s1027" style="position:absolute;left:5331;top:3248;width:25702;height:21394" coordsize="25702,21394" o:gfxdata="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">
+                  <v:shapetype id="_x0000_t32" coordsize="21600,21600" o:spt="32" o:oned="t" path="m,l21600,21600e" filled="f">
                     <v:path arrowok="t" fillok="f" o:connecttype="none"/>
                     <o:lock v:ext="edit" shapetype="t"/>
                   </v:shapetype>
-                  <v:shape id="Straight Arrow Connector 1" o:spid="_x0000_s1028" type="#_x0000_t32" style="position:absolute;left:1383957;top:363641;width:550758;height:762422;flip:y;visibility:visible;mso-wrap-style:square" o:connectortype="straight" o:gfxdata="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" strokecolor="#4472c4 [3204]" strokeweight="3pt">
+                  <v:shape id="Straight Arrow Connector 1" o:spid="_x0000_s1028" type="#_x0000_t32" style="position:absolute;left:13839;top:3636;width:5508;height:7624;flip:y;visibility:visible;mso-wrap-style:square" o:connectortype="straight" o:gfxdata="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" strokecolor="#4472c4 [3204]" strokeweight="3pt">
                     <v:stroke endarrow="block" joinstyle="miter"/>
                   </v:shape>
-                  <v:shape id="Straight Arrow Connector 2" o:spid="_x0000_s1029" type="#_x0000_t32" style="position:absolute;left:988541;width:367172;height:1119169;flip:x y;visibility:visible;mso-wrap-style:square" o:connectortype="straight" o:gfxdata="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" strokecolor="#4472c4 [3204]" strokeweight="3pt">
+                  <v:shape id="Straight Arrow Connector 2" o:spid="_x0000_s1029" type="#_x0000_t32" style="position:absolute;left:9885;width:3672;height:11191;flip:x y;visibility:visible;mso-wrap-style:square" o:connectortype="straight" o:gfxdata="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" strokecolor="#4472c4 [3204]" strokeweight="3pt">
                     <v:stroke endarrow="block" joinstyle="miter"/>
                   </v:shape>
-                  <v:shape id="Straight Arrow Connector 3" o:spid="_x0000_s1030" type="#_x0000_t32" style="position:absolute;left:1373365;top:977949;width:1196840;height:137689;flip:y;visibility:visible;mso-wrap-style:square" o:connectortype="straight" o:gfxdata="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" strokecolor="#4472c4 [3204]" strokeweight="3pt">
+                  <v:shape id="Straight Arrow Connector 3" o:spid="_x0000_s1030" type="#_x0000_t32" style="position:absolute;left:13733;top:9779;width:11969;height:1377;flip:y;visibility:visible;mso-wrap-style:square" o:connectortype="straight" o:gfxdata="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" strokecolor="#4472c4 [3204]" strokeweight="3pt">
                     <v:stroke endarrow="block" joinstyle="miter"/>
                   </v:shape>
-                  <v:shape id="Straight Arrow Connector 4" o:spid="_x0000_s1031" type="#_x0000_t32" style="position:absolute;left:254196;top:603715;width:1126299;height:526033;flip:x y;visibility:visible;mso-wrap-style:square" o:connectortype="straight" o:gfxdata="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" strokecolor="#4472c4 [3204]" strokeweight="3pt">
+                  <v:shape id="Straight Arrow Connector 4" o:spid="_x0000_s1031" type="#_x0000_t32" style="position:absolute;left:2541;top:6037;width:11263;height:5260;flip:x y;visibility:visible;mso-wrap-style:square" o:connectortype="straight" o:gfxdata="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" strokecolor="#4472c4 [3204]" strokeweight="3pt">
                     <v:stroke endarrow="block" joinstyle="miter"/>
                   </v:shape>
-                  <v:shape id="Straight Arrow Connector 5" o:spid="_x0000_s1032" type="#_x0000_t32" style="position:absolute;top:1140352;width:1373549;height:304040;flip:x;visibility:visible;mso-wrap-style:square" o:connectortype="straight" o:gfxdata="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" strokecolor="#4472c4 [3204]" strokeweight="3pt">
+                  <v:shape id="Straight Arrow Connector 5" o:spid="_x0000_s1032" type="#_x0000_t32" style="position:absolute;top:11403;width:13735;height:3040;flip:x;visibility:visible;mso-wrap-style:square" o:connectortype="straight" o:gfxdata="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" strokecolor="#4472c4 [3204]" strokeweight="3pt">
                     <v:stroke endarrow="block" joinstyle="miter"/>
                   </v:shape>
-                  <v:shape id="Straight Arrow Connector 6" o:spid="_x0000_s1033" type="#_x0000_t32" style="position:absolute;left:1013254;top:1090925;width:371174;height:1048559;flip:x;visibility:visible;mso-wrap-style:square" o:connectortype="straight" o:gfxdata="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" strokecolor="#4472c4 [3204]" strokeweight="3pt">
+                  <v:shape id="Straight Arrow Connector 6" o:spid="_x0000_s1033" type="#_x0000_t32" style="position:absolute;left:10132;top:10909;width:3712;height:10485;flip:x;visibility:visible;mso-wrap-style:square" o:connectortype="straight" o:gfxdata="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" strokecolor="#4472c4 [3204]" strokeweight="3pt">
                     <v:stroke endarrow="block" joinstyle="miter"/>
                   </v:shape>
-                  <v:shape id="Straight Arrow Connector 7" o:spid="_x0000_s1034" type="#_x0000_t32" style="position:absolute;left:1359243;top:1122699;width:734345;height:547228;visibility:visible;mso-wrap-style:square" o:connectortype="straight" o:gfxdata="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" strokecolor="#4472c4 [3204]" strokeweight="3pt">
+                  <v:shape id="Straight Arrow Connector 7" o:spid="_x0000_s1034" type="#_x0000_t32" style="position:absolute;left:13592;top:11226;width:7343;height:5473;visibility:visible;mso-wrap-style:square" o:connectortype="straight" o:gfxdata="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" strokecolor="#4472c4 [3204]" strokeweight="3pt">
                     <v:stroke endarrow="block" joinstyle="miter"/>
                   </v:shape>
                 </v:group>
-                <v:group id="Group 18" o:spid="_x0000_s1035" style="position:absolute;width:4028304;height:2820872" coordsize="4028304,2820872" o:gfxdata="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">
-                  <v:shapetype id="_x0000_t202" coordsize="21600,21600" o:spt="202" path="m0,0l0,21600,21600,21600,21600,0xe">
+                <v:group id="Group 18" o:spid="_x0000_s1035" style="position:absolute;width:40283;height:28208" coordsize="40283,28208" o:gfxdata="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">
+                  <v:shapetype id="_x0000_t202" coordsize="21600,21600" o:spt="202" path="m,l,21600r21600,l21600,xe">
                     <v:stroke joinstyle="miter"/>
                     <v:path gradientshapeok="t" o:connecttype="rect"/>
                   </v:shapetype>
-                  <v:shape id="Text Box 11" o:spid="_x0000_s1036" type="#_x0000_t202" style="position:absolute;left:1260389;width:854382;height:307154;visibility:visible;mso-wrap-style:square;v-text-anchor:top" o:gfxdata="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" fillcolor="white [3201]" stroked="f" strokeweight=".5pt">
+                  <v:shape id="Text Box 11" o:spid="_x0000_s1036" type="#_x0000_t202" style="position:absolute;left:12603;width:8544;height:3071;visibility:visible;mso-wrap-style:square;v-text-anchor:top" o:gfxdata="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" fillcolor="white [3201]" stroked="f" strokeweight=".5pt">
                     <v:textbox>
                       <w:txbxContent>
                         <w:p>
@@ -2656,7 +2804,7 @@
                       </w:txbxContent>
                     </v:textbox>
                   </v:shape>
-                  <v:shape id="Text Box 12" o:spid="_x0000_s1037" type="#_x0000_t202" style="position:absolute;left:300093;top:653143;width:699039;height:236543;visibility:visible;mso-wrap-style:square;v-text-anchor:top" o:gfxdata="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" fillcolor="white [3201]" stroked="f" strokeweight=".5pt">
+                  <v:shape id="Text Box 12" o:spid="_x0000_s1037" type="#_x0000_t202" style="position:absolute;left:3000;top:6531;width:6991;height:2365;visibility:visible;mso-wrap-style:square;v-text-anchor:top" o:gfxdata="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" fillcolor="white [3201]" stroked="f" strokeweight=".5pt">
                     <v:textbox>
                       <w:txbxContent>
                         <w:p>
@@ -2668,8 +2816,8 @@
                       </w:txbxContent>
                     </v:textbox>
                   </v:shape>
-                  <v:group id="Group 17" o:spid="_x0000_s1038" style="position:absolute;left:2323071;top:420130;width:1705233;height:1747599" coordsize="1705233,1747599" o:gfxdata="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">
-                    <v:shape id="Text Box 9" o:spid="_x0000_s1039" type="#_x0000_t202" style="position:absolute;width:490739;height:239471;visibility:visible;mso-wrap-style:square;v-text-anchor:top" o:gfxdata="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" fillcolor="white [3201]" stroked="f" strokeweight=".5pt">
+                  <v:group id="Group 17" o:spid="_x0000_s1038" style="position:absolute;left:23230;top:4201;width:17053;height:17476" coordsize="17052,17475" o:gfxdata="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">
+                    <v:shape id="Text Box 9" o:spid="_x0000_s1039" type="#_x0000_t202" style="position:absolute;width:4907;height:2394;visibility:visible;mso-wrap-style:square;v-text-anchor:top" o:gfxdata="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" fillcolor="white [3201]" stroked="f" strokeweight=".5pt">
                       <v:textbox>
                         <w:txbxContent>
                           <w:p>
@@ -2681,7 +2829,7 @@
                         </w:txbxContent>
                       </v:textbox>
                     </v:shape>
-                    <v:shape id="Text Box 13" o:spid="_x0000_s1040" type="#_x0000_t202" style="position:absolute;left:801424;top:744936;width:903809;height:282441;visibility:visible;mso-wrap-style:square;v-text-anchor:top" o:gfxdata="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" fillcolor="white [3201]" stroked="f" strokeweight=".5pt">
+                    <v:shape id="Text Box 13" o:spid="_x0000_s1040" type="#_x0000_t202" style="position:absolute;left:8014;top:7449;width:9038;height:2824;visibility:visible;mso-wrap-style:square;v-text-anchor:top" o:gfxdata="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" fillcolor="white [3201]" stroked="f" strokeweight=".5pt">
                       <v:textbox>
                         <w:txbxContent>
                           <w:p>
@@ -2694,7 +2842,7 @@
                         </w:txbxContent>
                       </v:textbox>
                     </v:shape>
-                    <v:shape id="Text Box 14" o:spid="_x0000_s1041" type="#_x0000_t202" style="position:absolute;left:367172;top:1475750;width:833198;height:271849;visibility:visible;mso-wrap-style:square;v-text-anchor:top" o:gfxdata="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" fillcolor="white [3201]" stroked="f" strokeweight=".5pt">
+                    <v:shape id="Text Box 14" o:spid="_x0000_s1041" type="#_x0000_t202" style="position:absolute;left:3671;top:14757;width:8332;height:2718;visibility:visible;mso-wrap-style:square;v-text-anchor:top" o:gfxdata="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" fillcolor="white [3201]" stroked="f" strokeweight=".5pt">
                       <v:textbox>
                         <w:txbxContent>
                           <w:p>
@@ -2707,7 +2855,7 @@
                       </v:textbox>
                     </v:shape>
                   </v:group>
-                  <v:shape id="Text Box 15" o:spid="_x0000_s1042" type="#_x0000_t202" style="position:absolute;left:1327469;top:2513718;width:786995;height:307154;visibility:visible;mso-wrap-style:square;v-text-anchor:top" o:gfxdata="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" fillcolor="white [3201]" stroked="f" strokeweight=".5pt">
+                  <v:shape id="Text Box 15" o:spid="_x0000_s1042" type="#_x0000_t202" style="position:absolute;left:13274;top:25137;width:7870;height:3071;visibility:visible;mso-wrap-style:square;v-text-anchor:top" o:gfxdata="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" fillcolor="white [3201]" stroked="f" strokeweight=".5pt">
                     <v:textbox>
                       <w:txbxContent>
                         <w:p>
@@ -2718,7 +2866,7 @@
                       </w:txbxContent>
                     </v:textbox>
                   </v:shape>
-                  <v:shape id="Text Box 16" o:spid="_x0000_s1043" type="#_x0000_t202" style="position:absolute;top:1687580;width:490739;height:239471;visibility:visible;mso-wrap-style:square;v-text-anchor:top" o:gfxdata="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" fillcolor="white [3201]" stroked="f" strokeweight=".5pt">
+                  <v:shape id="Text Box 16" o:spid="_x0000_s1043" type="#_x0000_t202" style="position:absolute;top:16875;width:4907;height:2395;visibility:visible;mso-wrap-style:square;v-text-anchor:top" o:gfxdata="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" fillcolor="white [3201]" stroked="f" strokeweight=".5pt">
                     <v:textbox>
                       <w:txbxContent>
                         <w:p>
@@ -3613,7 +3761,7 @@
 </file>
 
 <file path=customXml/itemProps1.xml><?xml version="1.0" encoding="utf-8"?>
-<ds:datastoreItem xmlns:ds="http://schemas.openxmlformats.org/officeDocument/2006/customXml" ds:itemID="{EDA28C93-F2F9-4B2C-9E4D-343CF4CF64CB}">
+<ds:datastoreItem xmlns:ds="http://schemas.openxmlformats.org/officeDocument/2006/customXml" ds:itemID="{A10CD895-9E1E-4A2D-AB6A-1FED5D7BAB9A}">
   <ds:schemaRefs>
     <ds:schemaRef ds:uri="http://schemas.openxmlformats.org/officeDocument/2006/bibliography"/>
   </ds:schemaRefs>

</xml_diff>